<commit_message>
bestandjes nog in orde gemaakt
</commit_message>
<xml_diff>
--- a/final-report_BrouxKaiGuerrieroLuigi_2.docx
+++ b/final-report_BrouxKaiGuerrieroLuigi_2.docx
@@ -31,43 +31,7 @@
           <w:sz w:val="28"/>
           <w:szCs w:val="28"/>
         </w:rPr>
-        <w:t xml:space="preserve">A </w:t>
-      </w:r>
-      <w:r>
-        <w:rPr>
-          <w:b/>
-          <w:bCs/>
-          <w:sz w:val="28"/>
-          <w:szCs w:val="28"/>
-        </w:rPr>
-        <w:t>second-hand</w:t>
-      </w:r>
-      <w:r>
-        <w:rPr>
-          <w:b/>
-          <w:bCs/>
-          <w:sz w:val="28"/>
-          <w:szCs w:val="28"/>
-        </w:rPr>
-        <w:t xml:space="preserve"> car price prediction</w:t>
-      </w:r>
-      <w:r>
-        <w:rPr>
-          <w:b/>
-          <w:bCs/>
-          <w:sz w:val="28"/>
-          <w:szCs w:val="28"/>
-        </w:rPr>
-        <w:t xml:space="preserve"> </w:t>
-      </w:r>
-      <w:r>
-        <w:rPr>
-          <w:b/>
-          <w:bCs/>
-          <w:sz w:val="28"/>
-          <w:szCs w:val="28"/>
-        </w:rPr>
-        <w:t>system of cars in the UK</w:t>
+        <w:t>A second-hand car price prediction system of cars in the UK</w:t>
       </w:r>
     </w:p>
     <w:p>
@@ -213,7 +177,6 @@
       </w:pPr>
       <w:bookmarkStart w:id="0" w:name="bookmark=id.30j0zll" w:colFirst="0" w:colLast="0"/>
       <w:bookmarkEnd w:id="0"/>
-      <w:proofErr w:type="gramStart"/>
       <w:r>
         <w:rPr>
           <w:b/>
@@ -221,17 +184,7 @@
           <w:sz w:val="26"/>
           <w:szCs w:val="26"/>
         </w:rPr>
-        <w:t>Related  work</w:t>
-      </w:r>
-      <w:proofErr w:type="gramEnd"/>
-      <w:r>
-        <w:rPr>
-          <w:b/>
-          <w:color w:val="000000"/>
-          <w:sz w:val="26"/>
-          <w:szCs w:val="26"/>
-        </w:rPr>
-        <w:t xml:space="preserve"> </w:t>
+        <w:t xml:space="preserve">Related  work </w:t>
       </w:r>
     </w:p>
     <w:p>
@@ -279,17 +232,12 @@
         <w:t xml:space="preserve"> CP was the best for picking the features, but he also concluded that there does not exist a “best” regression model or variable selection technique that guarantees a “best” regression model. In addition, the research of </w:t>
       </w:r>
       <w:proofErr w:type="spellStart"/>
-      <w:proofErr w:type="gramStart"/>
       <w:r>
         <w:t>Sameerchand</w:t>
       </w:r>
       <w:proofErr w:type="spellEnd"/>
       <w:r>
-        <w:t xml:space="preserve">  P.</w:t>
-      </w:r>
-      <w:proofErr w:type="gramEnd"/>
-      <w:r>
-        <w:t xml:space="preserve"> [4] also used multiple linear regression for used cars in Mauritius and observed the correlation between features to select the ones used for the model. However, they concluded that their accuracy was relatively low because the dataset, which they collected from daily newspapers, had not enough data to make an accurate model.</w:t>
+        <w:t xml:space="preserve">  P. [4] also used multiple linear regression for used cars in Mauritius and observed the correlation between features to select the ones used for the model. However, they concluded that their accuracy was relatively low because the dataset, which they collected from daily newspapers, had not enough data to make an accurate model.</w:t>
       </w:r>
     </w:p>
     <w:p>
@@ -363,23 +311,13 @@
       </w:pPr>
       <w:bookmarkStart w:id="1" w:name="bookmark=kix.ri7branq06cm" w:colFirst="0" w:colLast="0"/>
       <w:bookmarkEnd w:id="1"/>
-      <w:proofErr w:type="gramStart"/>
       <w:r>
         <w:rPr>
           <w:b/>
           <w:sz w:val="26"/>
           <w:szCs w:val="26"/>
         </w:rPr>
-        <w:t>Dataset  and</w:t>
-      </w:r>
-      <w:proofErr w:type="gramEnd"/>
-      <w:r>
-        <w:rPr>
-          <w:b/>
-          <w:sz w:val="26"/>
-          <w:szCs w:val="26"/>
-        </w:rPr>
-        <w:t xml:space="preserve">  Features </w:t>
+        <w:t xml:space="preserve">Dataset  and  Features </w:t>
       </w:r>
     </w:p>
     <w:p>
@@ -1553,21 +1491,7 @@
                 <w:rFonts w:eastAsiaTheme="minorEastAsia"/>
               </w:rPr>
               <w:tab/>
-              <w:t>(</w:t>
-            </w:r>
-            <w:proofErr w:type="gramStart"/>
-            <w:r>
-              <w:rPr>
-                <w:rFonts w:eastAsiaTheme="minorEastAsia"/>
-              </w:rPr>
-              <w:t>for</w:t>
-            </w:r>
-            <w:proofErr w:type="gramEnd"/>
-            <w:r>
-              <w:rPr>
-                <w:rFonts w:eastAsiaTheme="minorEastAsia"/>
-              </w:rPr>
-              <w:t xml:space="preserve"> </w:t>
+              <w:t xml:space="preserve">(for </w:t>
             </w:r>
             <m:oMath>
               <m:r>
@@ -2074,13 +1998,8 @@
         <w:t>The goal is again to minimize the cost function but instead of using gradient descent, another algorithm (</w:t>
       </w:r>
       <w:proofErr w:type="spellStart"/>
-      <w:proofErr w:type="gramStart"/>
-      <w:r>
-        <w:t>scipy.optimize</w:t>
-      </w:r>
-      <w:proofErr w:type="gramEnd"/>
-      <w:r>
-        <w:t>.minimize</w:t>
+      <w:r>
+        <w:t>scipy.optimize.minimize</w:t>
       </w:r>
       <w:proofErr w:type="spellEnd"/>
       <w:r>
@@ -2739,13 +2658,8 @@
         <w:t xml:space="preserve">, has to be calculated again. The same approach as for linear regression with one variable is used, thus by plotting the training- and cross validation error for different values of lambda. The last step of this model is to calculate and plot the predicted Y. This is also done in the same way as for linear regression with one variable, that means by taking the dot-product of the normalized X (stacked with ones) and theta. Theta is again calculated by the </w:t>
       </w:r>
       <w:proofErr w:type="spellStart"/>
-      <w:proofErr w:type="gramStart"/>
-      <w:r>
-        <w:t>scipy.optimize</w:t>
-      </w:r>
-      <w:proofErr w:type="gramEnd"/>
-      <w:r>
-        <w:t>.minimize</w:t>
+      <w:r>
+        <w:t>scipy.optimize.minimize</w:t>
       </w:r>
       <w:proofErr w:type="spellEnd"/>
       <w:r>
@@ -3672,14 +3586,12 @@
                                       <w:lang w:val="nl-NL"/>
                                     </w:rPr>
                                   </w:pPr>
-                                  <w:proofErr w:type="gramStart"/>
                                   <w:r>
                                     <w:rPr>
                                       <w:lang w:val="nl-NL"/>
                                     </w:rPr>
                                     <w:t>b</w:t>
                                   </w:r>
-                                  <w:proofErr w:type="gramEnd"/>
                                 </w:p>
                               </w:txbxContent>
                             </wps:txbx>
@@ -3722,14 +3634,12 @@
                                   <w:lang w:val="nl-NL"/>
                                 </w:rPr>
                               </w:pPr>
-                              <w:proofErr w:type="gramStart"/>
                               <w:r>
                                 <w:rPr>
                                   <w:lang w:val="nl-NL"/>
                                 </w:rPr>
                                 <w:t>c</w:t>
                               </w:r>
-                              <w:proofErr w:type="gramEnd"/>
                             </w:p>
                           </w:txbxContent>
                         </wps:txbx>
@@ -3986,13 +3896,13 @@
         <mc:AlternateContent>
           <mc:Choice Requires="wpg">
             <w:drawing>
-              <wp:anchor distT="0" distB="0" distL="114300" distR="114300" simplePos="0" relativeHeight="251674624" behindDoc="0" locked="0" layoutInCell="1" allowOverlap="1" wp14:anchorId="4E217012" wp14:editId="6D370A7B">
+              <wp:anchor distT="0" distB="0" distL="114300" distR="114300" simplePos="0" relativeHeight="251674624" behindDoc="0" locked="0" layoutInCell="1" allowOverlap="1" wp14:anchorId="4E217012" wp14:editId="03ACC0C3">
                 <wp:simplePos x="0" y="0"/>
                 <wp:positionH relativeFrom="margin">
                   <wp:align>center</wp:align>
                 </wp:positionH>
                 <wp:positionV relativeFrom="paragraph">
-                  <wp:posOffset>398780</wp:posOffset>
+                  <wp:posOffset>438150</wp:posOffset>
                 </wp:positionV>
                 <wp:extent cx="4488180" cy="1417320"/>
                 <wp:effectExtent l="0" t="0" r="26670" b="0"/>
@@ -4343,7 +4253,26 @@
           </mc:Choice>
           <mc:Fallback>
             <w:pict>
-              <v:group w14:anchorId="4E217012" id="Groep 28" o:spid="_x0000_s1037" style="position:absolute;left:0;text-align:left;margin-left:0;margin-top:31.4pt;width:353.4pt;height:111.6pt;z-index:251674624;mso-position-horizontal:center;mso-position-horizontal-relative:margin;mso-width-relative:margin;mso-height-relative:margin" coordsize="45796,15735" o:gfxdata="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">
+              <v:group w14:anchorId="4E217012" id="Groep 28" o:spid="_x0000_s1037" style="position:absolute;left:0;text-align:left;margin-left:0;margin-top:34.5pt;width:353.4pt;height:111.6pt;z-index:251674624;mso-position-horizontal:center;mso-position-horizontal-relative:margin;mso-width-relative:margin;mso-height-relative:margin" coordsize="45796,15735" o:gfxdata="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">
+                <v:shapetype id="_x0000_t75" coordsize="21600,21600" o:spt="75" o:preferrelative="t" path="m@4@5l@4@11@9@11@9@5xe" filled="f" stroked="f">
+                  <v:stroke joinstyle="miter"/>
+                  <v:formulas>
+                    <v:f eqn="if lineDrawn pixelLineWidth 0"/>
+                    <v:f eqn="sum @0 1 0"/>
+                    <v:f eqn="sum 0 0 @1"/>
+                    <v:f eqn="prod @2 1 2"/>
+                    <v:f eqn="prod @3 21600 pixelWidth"/>
+                    <v:f eqn="prod @3 21600 pixelHeight"/>
+                    <v:f eqn="sum @0 0 1"/>
+                    <v:f eqn="prod @6 1 2"/>
+                    <v:f eqn="prod @7 21600 pixelWidth"/>
+                    <v:f eqn="sum @8 21600 0"/>
+                    <v:f eqn="prod @7 21600 pixelHeight"/>
+                    <v:f eqn="sum @10 21600 0"/>
+                  </v:formulas>
+                  <v:path o:extrusionok="f" gradientshapeok="t" o:connecttype="rect"/>
+                  <o:lock v:ext="edit" aspectratio="t"/>
+                </v:shapetype>
                 <v:shape id="Afbeelding 29" o:spid="_x0000_s1038" type="#_x0000_t75" style="position:absolute;left:22707;top:381;width:23089;height:15354;visibility:visible;mso-wrap-style:square" o:gfxdata="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">
                   <v:imagedata r:id="rId21" o:title=""/>
                 </v:shape>
@@ -4352,6 +4281,10 @@
                     <v:shape id="Afbeelding 194" o:spid="_x0000_s1041" type="#_x0000_t75" style="position:absolute;width:23393;height:15544;visibility:visible;mso-wrap-style:square" o:gfxdata="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">
                       <v:imagedata r:id="rId22" o:title=""/>
                     </v:shape>
+                    <v:shapetype id="_x0000_t202" coordsize="21600,21600" o:spt="202" path="m,l,21600r21600,l21600,xe">
+                      <v:stroke joinstyle="miter"/>
+                      <v:path gradientshapeok="t" o:connecttype="rect"/>
+                    </v:shapetype>
                     <v:shape id="Tekstvak 2" o:spid="_x0000_s1042" type="#_x0000_t202" style="position:absolute;left:20497;top:10363;width:2515;height:2667;visibility:visible;mso-wrap-style:square;v-text-anchor:top" o:gfxdata="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">
                       <v:textbox>
                         <w:txbxContent>
@@ -4606,6 +4539,8 @@
         <w:t>This model suffers a lot from high bias. This can be concluded in various ways. To start with, the regularization factor does not offer any added value, which means that there is certainly no high variance. Also, the error from the learning curve and from the error histogram are very high, which indicates that there is high bias. Finally, the R²-score of this model is around 0.46. This is a considerably low value, which again indicates that there is high bias.</w:t>
       </w:r>
     </w:p>
+    <w:bookmarkStart w:id="8" w:name="_heading=h.pwmfk3oqapa" w:colFirst="0" w:colLast="0"/>
+    <w:bookmarkEnd w:id="8"/>
     <w:p>
       <w:pPr>
         <w:pStyle w:val="Kop3"/>
@@ -4617,8 +4552,6 @@
           <w:szCs w:val="24"/>
         </w:rPr>
       </w:pPr>
-      <w:bookmarkStart w:id="8" w:name="_heading=h.pwmfk3oqapa" w:colFirst="0" w:colLast="0"/>
-      <w:bookmarkEnd w:id="8"/>
       <w:r>
         <w:rPr>
           <w:rFonts w:eastAsiaTheme="minorEastAsia"/>
@@ -5182,7 +5115,7 @@
                                             <pic:cNvPicPr/>
                                           </pic:nvPicPr>
                                           <pic:blipFill>
-                                            <a:blip r:embed="rId20"/>
+                                            <a:blip r:embed="rId28"/>
                                             <a:stretch>
                                               <a:fillRect/>
                                             </a:stretch>
@@ -5222,7 +5155,7 @@
                                             <pic:cNvPicPr/>
                                           </pic:nvPicPr>
                                           <pic:blipFill>
-                                            <a:blip r:embed="rId20"/>
+                                            <a:blip r:embed="rId28"/>
                                             <a:stretch>
                                               <a:fillRect/>
                                             </a:stretch>
@@ -5274,7 +5207,7 @@
                                           <pic:cNvPicPr/>
                                         </pic:nvPicPr>
                                         <pic:blipFill>
-                                          <a:blip r:embed="rId20"/>
+                                          <a:blip r:embed="rId28"/>
                                           <a:stretch>
                                             <a:fillRect/>
                                           </a:stretch>
@@ -5314,7 +5247,7 @@
                                           <pic:cNvPicPr/>
                                         </pic:nvPicPr>
                                         <pic:blipFill>
-                                          <a:blip r:embed="rId20"/>
+                                          <a:blip r:embed="rId28"/>
                                           <a:stretch>
                                             <a:fillRect/>
                                           </a:stretch>
@@ -5340,7 +5273,7 @@
                     </v:shape>
                   </v:group>
                   <v:shape id="image8.png" o:spid="_x0000_s1053" type="#_x0000_t75" style="position:absolute;left:43891;top:1143;width:23165;height:14414;visibility:visible;mso-wrap-style:square" o:gfxdata="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">
-                    <v:imagedata r:id="rId28" o:title=""/>
+                    <v:imagedata r:id="rId29" o:title=""/>
                   </v:shape>
                 </v:group>
                 <v:shape id="Tekstvak 2" o:spid="_x0000_s1054" type="#_x0000_t202" style="position:absolute;left:62255;top:5486;width:2514;height:2664;visibility:visible;mso-wrap-style:square;v-text-anchor:top" o:gfxdata="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">
@@ -5370,7 +5303,7 @@
                                       <pic:cNvPicPr/>
                                     </pic:nvPicPr>
                                     <pic:blipFill>
-                                      <a:blip r:embed="rId20"/>
+                                      <a:blip r:embed="rId28"/>
                                       <a:stretch>
                                         <a:fillRect/>
                                       </a:stretch>
@@ -5410,7 +5343,7 @@
                                       <pic:cNvPicPr/>
                                     </pic:nvPicPr>
                                     <pic:blipFill>
-                                      <a:blip r:embed="rId20"/>
+                                      <a:blip r:embed="rId28"/>
                                       <a:stretch>
                                         <a:fillRect/>
                                       </a:stretch>
@@ -5532,23 +5465,7 @@
         <w:t>4</w:t>
       </w:r>
       <w:r>
-        <w:t xml:space="preserve">b shows the error for different </w:t>
-      </w:r>
-      <w:proofErr w:type="gramStart"/>
-      <w:r>
-        <w:t>lambda’s</w:t>
-      </w:r>
-      <w:proofErr w:type="gramEnd"/>
-      <w:r>
-        <w:t xml:space="preserve">. The error is this time the smallest at a lambda of 0. </w:t>
-      </w:r>
-      <w:proofErr w:type="gramStart"/>
-      <w:r>
-        <w:t>Therefore</w:t>
-      </w:r>
-      <w:proofErr w:type="gramEnd"/>
-      <w:r>
-        <w:t xml:space="preserve"> p is set to 3 and lambda to 0.</w:t>
+        <w:t>b shows the error for different lambda’s. The error is this time the smallest at a lambda of 0. Therefore p is set to 3 and lambda to 0.</w:t>
       </w:r>
     </w:p>
     <w:p>
@@ -5651,7 +5568,7 @@
                           </pic:cNvPicPr>
                         </pic:nvPicPr>
                         <pic:blipFill>
-                          <a:blip r:embed="rId29">
+                          <a:blip r:embed="rId30">
                             <a:extLst>
                               <a:ext uri="{28A0092B-C50C-407E-A947-70E740481C1C}">
                                 <a14:useLocalDpi xmlns:a14="http://schemas.microsoft.com/office/drawing/2010/main" val="0"/>
@@ -5702,7 +5619,7 @@
                               </pic:cNvPicPr>
                             </pic:nvPicPr>
                             <pic:blipFill>
-                              <a:blip r:embed="rId30">
+                              <a:blip r:embed="rId31">
                                 <a:extLst>
                                   <a:ext uri="{28A0092B-C50C-407E-A947-70E740481C1C}">
                                     <a14:useLocalDpi xmlns:a14="http://schemas.microsoft.com/office/drawing/2010/main" val="0"/>
@@ -5977,12 +5894,12 @@
             <w:pict>
               <v:group w14:anchorId="3B4531F9" id="Groep 202" o:spid="_x0000_s1055" style="position:absolute;left:0;text-align:left;margin-left:0;margin-top:0;width:366.6pt;height:113.4pt;z-index:251676672;mso-position-horizontal:center;mso-position-horizontal-relative:margin;mso-width-relative:margin;mso-height-relative:margin" coordsize="49745,17151" o:gfxdata="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">
                 <v:shape id="Afbeelding 201" o:spid="_x0000_s1056" type="#_x0000_t75" style="position:absolute;left:24079;top:533;width:25666;height:16618;visibility:visible;mso-wrap-style:square" o:gfxdata="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">
-                  <v:imagedata r:id="rId31" o:title=""/>
+                  <v:imagedata r:id="rId32" o:title=""/>
                 </v:shape>
                 <v:group id="Groep 222" o:spid="_x0000_s1057" style="position:absolute;width:48539;height:17138" coordsize="48539,17138" o:gfxdata="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">
                   <v:group id="Groep 218" o:spid="_x0000_s1058" style="position:absolute;width:24993;height:17138" coordsize="24993,17138" o:gfxdata="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">
                     <v:shape id="Afbeelding 211" o:spid="_x0000_s1059" type="#_x0000_t75" style="position:absolute;width:24993;height:17138;visibility:visible;mso-wrap-style:square" o:gfxdata="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">
-                      <v:imagedata r:id="rId32" o:title=""/>
+                      <v:imagedata r:id="rId33" o:title=""/>
                     </v:shape>
                     <v:shape id="Tekstvak 2" o:spid="_x0000_s1060" type="#_x0000_t202" style="position:absolute;left:21564;top:11963;width:2515;height:2667;visibility:visible;mso-wrap-style:square;v-text-anchor:top" o:gfxdata="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">
                       <v:textbox>
@@ -6011,7 +5928,7 @@
                                           <pic:cNvPicPr/>
                                         </pic:nvPicPr>
                                         <pic:blipFill>
-                                          <a:blip r:embed="rId20"/>
+                                          <a:blip r:embed="rId28"/>
                                           <a:stretch>
                                             <a:fillRect/>
                                           </a:stretch>
@@ -6051,7 +5968,7 @@
                                           <pic:cNvPicPr/>
                                         </pic:nvPicPr>
                                         <pic:blipFill>
-                                          <a:blip r:embed="rId20"/>
+                                          <a:blip r:embed="rId28"/>
                                           <a:stretch>
                                             <a:fillRect/>
                                           </a:stretch>
@@ -6103,7 +6020,7 @@
                                         <pic:cNvPicPr/>
                                       </pic:nvPicPr>
                                       <pic:blipFill>
-                                        <a:blip r:embed="rId20"/>
+                                        <a:blip r:embed="rId28"/>
                                         <a:stretch>
                                           <a:fillRect/>
                                         </a:stretch>
@@ -6143,7 +6060,7 @@
                                         <pic:cNvPicPr/>
                                       </pic:nvPicPr>
                                       <pic:blipFill>
-                                        <a:blip r:embed="rId20"/>
+                                        <a:blip r:embed="rId28"/>
                                         <a:stretch>
                                           <a:fillRect/>
                                         </a:stretch>
@@ -6287,7 +6204,7 @@
                                 </pic:cNvPicPr>
                               </pic:nvPicPr>
                               <pic:blipFill>
-                                <a:blip r:embed="rId33">
+                                <a:blip r:embed="rId34">
                                   <a:extLst>
                                     <a:ext uri="{28A0092B-C50C-407E-A947-70E740481C1C}">
                                       <a14:useLocalDpi xmlns:a14="http://schemas.microsoft.com/office/drawing/2010/main" val="0"/>
@@ -6325,7 +6242,7 @@
                                   <pic:cNvPicPr/>
                                 </pic:nvPicPr>
                                 <pic:blipFill>
-                                  <a:blip r:embed="rId34"/>
+                                  <a:blip r:embed="rId35"/>
                                   <a:srcRect/>
                                   <a:stretch>
                                     <a:fillRect/>
@@ -6348,7 +6265,7 @@
                                   <pic:cNvPicPr/>
                                 </pic:nvPicPr>
                                 <pic:blipFill>
-                                  <a:blip r:embed="rId35"/>
+                                  <a:blip r:embed="rId36"/>
                                   <a:srcRect/>
                                   <a:stretch>
                                     <a:fillRect/>
@@ -6742,14 +6659,14 @@
                   <v:group id="Groep 199" o:spid="_x0000_s1064" style="position:absolute;width:71094;height:15544" coordsize="71094,15544" o:gfxdata="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">
                     <v:group id="Groep 200" o:spid="_x0000_s1065" style="position:absolute;width:71094;height:15544" coordsize="71094,15544" o:gfxdata="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">
                       <v:shape id="Afbeelding 203" o:spid="_x0000_s1066" type="#_x0000_t75" style="position:absolute;left:47396;top:381;width:23698;height:15005;visibility:visible;mso-wrap-style:square" o:gfxdata="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">
-                        <v:imagedata r:id="rId36" o:title=""/>
+                        <v:imagedata r:id="rId37" o:title=""/>
                       </v:shape>
                       <v:group id="Groep 204" o:spid="_x0000_s1067" style="position:absolute;width:47929;height:15544" coordsize="47929,15544" o:gfxdata="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">
                         <v:shape id="image1.png" o:spid="_x0000_s1068" type="#_x0000_t75" style="position:absolute;width:25222;height:15544;visibility:visible;mso-wrap-style:square" o:gfxdata="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">
-                          <v:imagedata r:id="rId37" o:title=""/>
+                          <v:imagedata r:id="rId38" o:title=""/>
                         </v:shape>
                         <v:shape id="image2.png" o:spid="_x0000_s1069" type="#_x0000_t75" style="position:absolute;left:24460;top:76;width:23469;height:15316;visibility:visible;mso-wrap-style:square" o:gfxdata="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">
-                          <v:imagedata r:id="rId38" o:title=""/>
+                          <v:imagedata r:id="rId39" o:title=""/>
                         </v:shape>
                       </v:group>
                     </v:group>
@@ -6780,7 +6697,7 @@
                                           <pic:cNvPicPr/>
                                         </pic:nvPicPr>
                                         <pic:blipFill>
-                                          <a:blip r:embed="rId20"/>
+                                          <a:blip r:embed="rId28"/>
                                           <a:stretch>
                                             <a:fillRect/>
                                           </a:stretch>
@@ -6820,7 +6737,7 @@
                                           <pic:cNvPicPr/>
                                         </pic:nvPicPr>
                                         <pic:blipFill>
-                                          <a:blip r:embed="rId20"/>
+                                          <a:blip r:embed="rId28"/>
                                           <a:stretch>
                                             <a:fillRect/>
                                           </a:stretch>
@@ -6872,7 +6789,7 @@
                                         <pic:cNvPicPr/>
                                       </pic:nvPicPr>
                                       <pic:blipFill>
-                                        <a:blip r:embed="rId20"/>
+                                        <a:blip r:embed="rId28"/>
                                         <a:stretch>
                                           <a:fillRect/>
                                         </a:stretch>
@@ -6912,7 +6829,7 @@
                                         <pic:cNvPicPr/>
                                       </pic:nvPicPr>
                                       <pic:blipFill>
-                                        <a:blip r:embed="rId20"/>
+                                        <a:blip r:embed="rId28"/>
                                         <a:stretch>
                                           <a:fillRect/>
                                         </a:stretch>
@@ -6964,7 +6881,7 @@
                                       <pic:cNvPicPr/>
                                     </pic:nvPicPr>
                                     <pic:blipFill>
-                                      <a:blip r:embed="rId20"/>
+                                      <a:blip r:embed="rId28"/>
                                       <a:stretch>
                                         <a:fillRect/>
                                       </a:stretch>
@@ -7004,7 +6921,7 @@
                                       <pic:cNvPicPr/>
                                     </pic:nvPicPr>
                                     <pic:blipFill>
-                                      <a:blip r:embed="rId20"/>
+                                      <a:blip r:embed="rId28"/>
                                       <a:stretch>
                                         <a:fillRect/>
                                       </a:stretch>
@@ -7149,15 +7066,7 @@
         <w:t>b</w:t>
       </w:r>
       <w:r>
-        <w:t xml:space="preserve"> shows the number of iterations in function of the cost. The cost decreases to almost 0, which indicates that alpha and the number of iterations </w:t>
-      </w:r>
-      <w:proofErr w:type="gramStart"/>
-      <w:r>
-        <w:t>are</w:t>
-      </w:r>
-      <w:proofErr w:type="gramEnd"/>
-      <w:r>
-        <w:t xml:space="preserve"> chosen properly. Alpha is set to 0.01 and the number of iterations is set to 200.</w:t>
+        <w:t xml:space="preserve"> shows the number of iterations in function of the cost. The cost decreases to almost 0, which indicates that alpha and the number of iterations are chosen properly. Alpha is set to 0.01 and the number of iterations is set to 200.</w:t>
       </w:r>
       <w:r>
         <w:t xml:space="preserve"> </w:t>
@@ -7211,17 +7120,8 @@
           <w:sz w:val="26"/>
           <w:szCs w:val="26"/>
         </w:rPr>
-        <w:t>Conclusion/</w:t>
-      </w:r>
-      <w:proofErr w:type="gramStart"/>
-      <w:r>
-        <w:rPr>
-          <w:sz w:val="26"/>
-          <w:szCs w:val="26"/>
-        </w:rPr>
-        <w:t>Future  Work</w:t>
-      </w:r>
-      <w:proofErr w:type="gramEnd"/>
+        <w:t>Conclusion/Future  Work</w:t>
+      </w:r>
     </w:p>
     <w:p>
       <w:pPr>
@@ -7341,15 +7241,7 @@
         <w:t xml:space="preserve">. </w:t>
       </w:r>
       <w:r>
-        <w:t xml:space="preserve">In </w:t>
-      </w:r>
-      <w:proofErr w:type="gramStart"/>
-      <w:r>
-        <w:t>general</w:t>
-      </w:r>
-      <w:proofErr w:type="gramEnd"/>
-      <w:r>
-        <w:t xml:space="preserve"> we have worked together for most topics so it does not mean that the one person has done everything on one specific topic.</w:t>
+        <w:t>In general we have worked together for most topics so it does not mean that the one person has done everything on one specific topic.</w:t>
       </w:r>
     </w:p>
     <w:p>
@@ -8024,7 +7916,7 @@
               </w:rPr>
               <w:t xml:space="preserve">2009. [Online] Available: </w:t>
             </w:r>
-            <w:hyperlink r:id="rId39" w:history="1">
+            <w:hyperlink r:id="rId40" w:history="1">
               <w:r>
                 <w:rPr>
                   <w:rStyle w:val="Hyperlink"/>
@@ -8178,12 +8070,12 @@
     </w:tbl>
     <w:p/>
     <w:sectPr>
-      <w:headerReference w:type="even" r:id="rId40"/>
-      <w:headerReference w:type="default" r:id="rId41"/>
-      <w:footerReference w:type="even" r:id="rId42"/>
-      <w:footerReference w:type="default" r:id="rId43"/>
-      <w:headerReference w:type="first" r:id="rId44"/>
-      <w:footerReference w:type="first" r:id="rId45"/>
+      <w:headerReference w:type="even" r:id="rId41"/>
+      <w:headerReference w:type="default" r:id="rId42"/>
+      <w:footerReference w:type="even" r:id="rId43"/>
+      <w:footerReference w:type="default" r:id="rId44"/>
+      <w:headerReference w:type="first" r:id="rId45"/>
+      <w:footerReference w:type="first" r:id="rId46"/>
       <w:pgSz w:w="11906" w:h="16838"/>
       <w:pgMar w:top="1134" w:right="1440" w:bottom="1440" w:left="1440" w:header="709" w:footer="709" w:gutter="0"/>
       <w:cols w:space="708"/>
@@ -8306,6 +8198,9 @@
       </w:rPr>
     </w:pPr>
     <w:r>
+      <w:rPr>
+        <w:noProof/>
+      </w:rPr>
       <w:drawing>
         <wp:anchor distT="114300" distB="114300" distL="114300" distR="114300" simplePos="0" relativeHeight="251659264" behindDoc="0" locked="0" layoutInCell="1" hidden="0" allowOverlap="1" wp14:anchorId="26799958" wp14:editId="3F242594">
           <wp:simplePos x="0" y="0"/>
@@ -8351,6 +8246,9 @@
       </w:drawing>
     </w:r>
     <w:r>
+      <w:rPr>
+        <w:noProof/>
+      </w:rPr>
       <w:drawing>
         <wp:anchor distT="0" distB="0" distL="114300" distR="114300" simplePos="0" relativeHeight="251660288" behindDoc="0" locked="0" layoutInCell="1" hidden="0" allowOverlap="1" wp14:anchorId="71A7B0EA" wp14:editId="356682B9">
           <wp:simplePos x="0" y="0"/>
@@ -8400,14 +8298,7 @@
         <w:rFonts w:ascii="Verdana" w:eastAsia="Verdana" w:hAnsi="Verdana" w:cs="Verdana"/>
         <w:i/>
       </w:rPr>
-      <w:t xml:space="preserve">                                </w:t>
-    </w:r>
-    <w:r>
-      <w:rPr>
-        <w:rFonts w:ascii="Verdana" w:eastAsia="Verdana" w:hAnsi="Verdana" w:cs="Verdana"/>
-        <w:i/>
-      </w:rPr>
-      <w:t>Machine Learning [4483]</w:t>
+      <w:t xml:space="preserve">                                Machine Learning [4483]</w:t>
     </w:r>
   </w:p>
   <w:p>
@@ -8441,25 +8332,7 @@
         <w:sz w:val="20"/>
         <w:lang w:val="fr-BE"/>
       </w:rPr>
-      <w:t xml:space="preserve">Kai </w:t>
-    </w:r>
-    <w:proofErr w:type="spellStart"/>
-    <w:r>
-      <w:rPr>
-        <w:rFonts w:ascii="Calibri" w:eastAsia="Calibri" w:hAnsi="Calibri" w:cs="Calibri"/>
-        <w:sz w:val="20"/>
-        <w:lang w:val="fr-BE"/>
-      </w:rPr>
-      <w:t>Broux</w:t>
-    </w:r>
-    <w:proofErr w:type="spellEnd"/>
-    <w:r>
-      <w:rPr>
-        <w:rFonts w:ascii="Calibri" w:eastAsia="Calibri" w:hAnsi="Calibri" w:cs="Calibri"/>
-        <w:sz w:val="20"/>
-        <w:lang w:val="fr-BE"/>
-      </w:rPr>
-      <w:t xml:space="preserve"> (r0745431), Luigi Guerriero (r0760424)</w:t>
+      <w:t>Kai Broux (r0745431), Luigi Guerriero (r0760424)</w:t>
     </w:r>
   </w:p>
 </w:hdr>
@@ -10215,28 +10088,28 @@
 </file>
 
 <file path=customXml/item1.xml><?xml version="1.0" encoding="utf-8"?>
-<b:Sources xmlns:b="http://schemas.openxmlformats.org/officeDocument/2006/bibliography" xmlns="http://schemas.openxmlformats.org/officeDocument/2006/bibliography" SelectedStyle="\IEEE2006OfficeOnline.xsl" StyleName="IEEE" Version="2006"/>
-</file>
-
-<file path=customXml/item2.xml><?xml version="1.0" encoding="utf-8"?>
 <go:gDocsCustomXmlDataStorage xmlns:go="http://customooxmlschemas.google.com/" xmlns:r="http://schemas.openxmlformats.org/officeDocument/2006/relationships">
   <go:docsCustomData xmlns:go="http://customooxmlschemas.google.com/" roundtripDataSignature="AMtx7mhFChminCvRWQBim2gBIF360/x/1A==">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</go:docsCustomData>
 </go:gDocsCustomXmlDataStorage>
 </file>
 
-<file path=customXml/itemProps1.xml><?xml version="1.0" encoding="utf-8"?>
-<ds:datastoreItem xmlns:ds="http://schemas.openxmlformats.org/officeDocument/2006/customXml" ds:itemID="{C483A1B1-90DC-4414-8A98-06C92C98C7A9}">
-  <ds:schemaRefs>
-    <ds:schemaRef ds:uri="http://schemas.openxmlformats.org/officeDocument/2006/bibliography"/>
-  </ds:schemaRefs>
-</ds:datastoreItem>
+<file path=customXml/item2.xml><?xml version="1.0" encoding="utf-8"?>
+<b:Sources xmlns:b="http://schemas.openxmlformats.org/officeDocument/2006/bibliography" xmlns="http://schemas.openxmlformats.org/officeDocument/2006/bibliography" SelectedStyle="\IEEE2006OfficeOnline.xsl" StyleName="IEEE" Version="2006"/>
 </file>
 
-<file path=customXml/itemProps2.xml><?xml version="1.0" encoding="utf-8"?>
+<file path=customXml/itemProps1.xml><?xml version="1.0" encoding="utf-8"?>
 <ds:datastoreItem xmlns:ds="http://schemas.openxmlformats.org/officeDocument/2006/customXml" ds:itemID="{11111111-1234-1234-1234-123412341234}">
   <ds:schemaRefs>
     <ds:schemaRef ds:uri="http://customooxmlschemas.google.com/"/>
     <ds:schemaRef ds:uri="http://schemas.openxmlformats.org/officeDocument/2006/relationships"/>
   </ds:schemaRefs>
 </ds:datastoreItem>
+</file>
+
+<file path=customXml/itemProps2.xml><?xml version="1.0" encoding="utf-8"?>
+<ds:datastoreItem xmlns:ds="http://schemas.openxmlformats.org/officeDocument/2006/customXml" ds:itemID="{C483A1B1-90DC-4414-8A98-06C92C98C7A9}">
+  <ds:schemaRefs>
+    <ds:schemaRef ds:uri="http://schemas.openxmlformats.org/officeDocument/2006/bibliography"/>
+  </ds:schemaRefs>
+</ds:datastoreItem>
 </file>
</xml_diff>